<commit_message>
store all test pdf files in one folder
</commit_message>
<xml_diff>
--- a/tools/ConvStorage/tests/check_contain/db_converted_files/f7e2614eba5c3baa2cf38cd7f1ab00c40cca0980c63a0a2a52fbf9559d5797d0.pdf.docx
+++ b/tools/ConvStorage/tests/check_contain/db_converted_files/f7e2614eba5c3baa2cf38cd7f1ab00c40cca0980c63a0a2a52fbf9559d5797d0.pdf.docx
@@ -1,6 +1,6 @@
 
 <file path=word/document.xml><?xml version="1.0" encoding="utf-8"?>
-<w:document xmlns:wpc="http://schemas.microsoft.com/office/word/2010/wordprocessingCanvas" xmlns:cx="http://schemas.microsoft.com/office/drawing/2014/chartex" xmlns:cx1="http://schemas.microsoft.com/office/drawing/2015/9/8/chartex" xmlns:mc="http://schemas.openxmlformats.org/markup-compatibility/2006" xmlns:o="urn:schemas-microsoft-com:office:office" xmlns:r="http://schemas.openxmlformats.org/officeDocument/2006/relationships" xmlns:m="http://schemas.openxmlformats.org/officeDocument/2006/math" xmlns:v="urn:schemas-microsoft-com:vml" xmlns:wp14="http://schemas.microsoft.com/office/word/2010/wordprocessingDrawing" xmlns:wp="http://schemas.openxmlformats.org/drawingml/2006/wordprocessingDrawing" xmlns:w10="urn:schemas-microsoft-com:office:word" xmlns:w="http://schemas.openxmlformats.org/wordprocessingml/2006/main" xmlns:w14="http://schemas.microsoft.com/office/word/2010/wordml" xmlns:w15="http://schemas.microsoft.com/office/word/2012/wordml" xmlns:w16se="http://schemas.microsoft.com/office/word/2015/wordml/symex" xmlns:wpg="http://schemas.microsoft.com/office/word/2010/wordprocessingGroup" xmlns:wpi="http://schemas.microsoft.com/office/word/2010/wordprocessingInk" xmlns:wne="http://schemas.microsoft.com/office/word/2006/wordml" xmlns:wps="http://schemas.microsoft.com/office/word/2010/wordprocessingShape" mc:Ignorable="w14 w15 w16se wp14">
+<w:document xmlns:wpc="http://schemas.microsoft.com/office/word/2010/wordprocessingCanvas" xmlns:cx="http://schemas.microsoft.com/office/drawing/2014/chartex" xmlns:cx1="http://schemas.microsoft.com/office/drawing/2015/9/8/chartex" xmlns:cx2="http://schemas.microsoft.com/office/drawing/2015/10/21/chartex" xmlns:cx3="http://schemas.microsoft.com/office/drawing/2016/5/9/chartex" xmlns:cx4="http://schemas.microsoft.com/office/drawing/2016/5/10/chartex" xmlns:cx5="http://schemas.microsoft.com/office/drawing/2016/5/11/chartex" xmlns:cx6="http://schemas.microsoft.com/office/drawing/2016/5/12/chartex" xmlns:cx7="http://schemas.microsoft.com/office/drawing/2016/5/13/chartex" xmlns:cx8="http://schemas.microsoft.com/office/drawing/2016/5/14/chartex" xmlns:mc="http://schemas.openxmlformats.org/markup-compatibility/2006" xmlns:aink="http://schemas.microsoft.com/office/drawing/2016/ink" xmlns:am3d="http://schemas.microsoft.com/office/drawing/2017/model3d" xmlns:o="urn:schemas-microsoft-com:office:office" xmlns:r="http://schemas.openxmlformats.org/officeDocument/2006/relationships" xmlns:m="http://schemas.openxmlformats.org/officeDocument/2006/math" xmlns:v="urn:schemas-microsoft-com:vml" xmlns:wp14="http://schemas.microsoft.com/office/word/2010/wordprocessingDrawing" xmlns:wp="http://schemas.openxmlformats.org/drawingml/2006/wordprocessingDrawing" xmlns:w10="urn:schemas-microsoft-com:office:word" xmlns:w="http://schemas.openxmlformats.org/wordprocessingml/2006/main" xmlns:w14="http://schemas.microsoft.com/office/word/2010/wordml" xmlns:w15="http://schemas.microsoft.com/office/word/2012/wordml" xmlns:w16cex="http://schemas.microsoft.com/office/word/2018/wordml/cex" xmlns:w16cid="http://schemas.microsoft.com/office/word/2016/wordml/cid" xmlns:w16="http://schemas.microsoft.com/office/word/2018/wordml" xmlns:w16se="http://schemas.microsoft.com/office/word/2015/wordml/symex" xmlns:wpg="http://schemas.microsoft.com/office/word/2010/wordprocessingGroup" xmlns:wpi="http://schemas.microsoft.com/office/word/2010/wordprocessingInk" xmlns:wne="http://schemas.microsoft.com/office/word/2006/wordml" xmlns:wps="http://schemas.microsoft.com/office/word/2010/wordprocessingShape" mc:Ignorable="w14 w15 w16se w16cid w16 w16cex wp14">
   <w:body>
     <w:p>
       <w:pPr>
@@ -8,8 +8,6 @@
         <w:ind w:left="1298"/>
         <w:jc w:val="center"/>
       </w:pPr>
-      <w:bookmarkStart w:id="0" w:name="_GoBack"/>
-      <w:bookmarkEnd w:id="0"/>
       <w:r>
         <w:rPr>
           <w:rFonts w:ascii="Verdana" w:eastAsia="Verdana" w:hAnsi="Verdana" w:cs="Verdana"/>
@@ -3071,7 +3069,14 @@
                 <w:rFonts w:ascii="Verdana" w:eastAsia="Verdana" w:hAnsi="Verdana" w:cs="Verdana"/>
                 <w:sz w:val="15"/>
               </w:rPr>
-              <w:t xml:space="preserve">индивидуальная  машиноместо </w:t>
+              <w:t xml:space="preserve">индивидуальная  </w:t>
+            </w:r>
+            <w:r>
+              <w:rPr>
+                <w:rFonts w:ascii="Verdana" w:eastAsia="Verdana" w:hAnsi="Verdana" w:cs="Verdana"/>
+                <w:sz w:val="15"/>
+              </w:rPr>
+              <w:t xml:space="preserve">машиноместо </w:t>
             </w:r>
           </w:p>
         </w:tc>
@@ -3880,14 +3885,7 @@
                 <w:rFonts w:ascii="Verdana" w:eastAsia="Verdana" w:hAnsi="Verdana" w:cs="Verdana"/>
                 <w:sz w:val="15"/>
               </w:rPr>
-              <w:t xml:space="preserve">½ </w:t>
-            </w:r>
-            <w:r>
-              <w:rPr>
-                <w:rFonts w:ascii="Verdana" w:eastAsia="Verdana" w:hAnsi="Verdana" w:cs="Verdana"/>
-                <w:sz w:val="15"/>
-              </w:rPr>
-              <w:t xml:space="preserve">доли </w:t>
+              <w:t xml:space="preserve">½ доли </w:t>
             </w:r>
           </w:p>
         </w:tc>
@@ -4480,7 +4478,14 @@
                 <w:rFonts w:ascii="Verdana" w:eastAsia="Verdana" w:hAnsi="Verdana" w:cs="Verdana"/>
                 <w:sz w:val="15"/>
               </w:rPr>
-              <w:t xml:space="preserve">земельные участки: </w:t>
+              <w:t xml:space="preserve">земельные </w:t>
+            </w:r>
+            <w:r>
+              <w:rPr>
+                <w:rFonts w:ascii="Verdana" w:eastAsia="Verdana" w:hAnsi="Verdana" w:cs="Verdana"/>
+                <w:sz w:val="15"/>
+              </w:rPr>
+              <w:t xml:space="preserve">участки: </w:t>
             </w:r>
           </w:p>
         </w:tc>
@@ -5492,7 +5497,14 @@
                 <w:rFonts w:ascii="Verdana" w:eastAsia="Verdana" w:hAnsi="Verdana" w:cs="Verdana"/>
                 <w:sz w:val="15"/>
               </w:rPr>
-              <w:t xml:space="preserve">½ доли приусадебный </w:t>
+              <w:t xml:space="preserve">½ доли </w:t>
+            </w:r>
+            <w:r>
+              <w:rPr>
+                <w:rFonts w:ascii="Verdana" w:eastAsia="Verdana" w:hAnsi="Verdana" w:cs="Verdana"/>
+                <w:sz w:val="15"/>
+              </w:rPr>
+              <w:t xml:space="preserve">приусадебный </w:t>
             </w:r>
           </w:p>
         </w:tc>
@@ -5855,7 +5867,6 @@
               <w:bottom w:val="nil"/>
               <w:right w:val="single" w:sz="4" w:space="0" w:color="000000"/>
             </w:tcBorders>
-            <w:vAlign w:val="bottom"/>
           </w:tcPr>
           <w:p/>
         </w:tc>
@@ -6046,7 +6057,6 @@
               <w:bottom w:val="nil"/>
               <w:right w:val="single" w:sz="4" w:space="0" w:color="000000"/>
             </w:tcBorders>
-            <w:vAlign w:val="bottom"/>
           </w:tcPr>
           <w:p/>
         </w:tc>
@@ -6352,7 +6362,6 @@
               <w:bottom w:val="nil"/>
               <w:right w:val="single" w:sz="4" w:space="0" w:color="000000"/>
             </w:tcBorders>
-            <w:vAlign w:val="bottom"/>
           </w:tcPr>
           <w:p/>
         </w:tc>
@@ -6853,7 +6862,6 @@
               <w:bottom w:val="nil"/>
               <w:right w:val="single" w:sz="4" w:space="0" w:color="000000"/>
             </w:tcBorders>
-            <w:vAlign w:val="bottom"/>
           </w:tcPr>
           <w:p/>
         </w:tc>
@@ -6904,14 +6912,7 @@
                 <w:rFonts w:ascii="Verdana" w:eastAsia="Verdana" w:hAnsi="Verdana" w:cs="Verdana"/>
                 <w:sz w:val="15"/>
               </w:rPr>
-              <w:t xml:space="preserve">иное недвижимое </w:t>
-            </w:r>
-            <w:r>
-              <w:rPr>
-                <w:rFonts w:ascii="Verdana" w:eastAsia="Verdana" w:hAnsi="Verdana" w:cs="Verdana"/>
-                <w:sz w:val="15"/>
-              </w:rPr>
-              <w:t xml:space="preserve">имущество </w:t>
+              <w:t xml:space="preserve">иное недвижимое имущество </w:t>
             </w:r>
           </w:p>
         </w:tc>
@@ -7007,7 +7008,6 @@
               <w:bottom w:val="single" w:sz="2" w:space="0" w:color="000000"/>
               <w:right w:val="single" w:sz="4" w:space="0" w:color="000000"/>
             </w:tcBorders>
-            <w:vAlign w:val="bottom"/>
           </w:tcPr>
           <w:p/>
         </w:tc>
@@ -7558,7 +7558,6 @@
               <w:bottom w:val="single" w:sz="4" w:space="0" w:color="000000"/>
               <w:right w:val="single" w:sz="4" w:space="0" w:color="000000"/>
             </w:tcBorders>
-            <w:vAlign w:val="bottom"/>
           </w:tcPr>
           <w:p/>
         </w:tc>
@@ -7657,14 +7656,7 @@
                 <w:rFonts w:ascii="Verdana" w:eastAsia="Verdana" w:hAnsi="Verdana" w:cs="Verdana"/>
                 <w:sz w:val="15"/>
               </w:rPr>
-              <w:t xml:space="preserve">легковой автомобиль </w:t>
-            </w:r>
-            <w:r>
-              <w:rPr>
-                <w:rFonts w:ascii="Verdana" w:eastAsia="Verdana" w:hAnsi="Verdana" w:cs="Verdana"/>
-                <w:sz w:val="15"/>
-              </w:rPr>
-              <w:t xml:space="preserve">Lexus RX-350 </w:t>
+              <w:t xml:space="preserve">легковой автомобиль Lexus RX-350 </w:t>
             </w:r>
           </w:p>
         </w:tc>
@@ -7877,7 +7869,6 @@
               <w:bottom w:val="nil"/>
               <w:right w:val="single" w:sz="4" w:space="0" w:color="000000"/>
             </w:tcBorders>
-            <w:vAlign w:val="bottom"/>
           </w:tcPr>
           <w:p/>
         </w:tc>
@@ -8083,7 +8074,6 @@
               <w:bottom w:val="single" w:sz="4" w:space="0" w:color="000000"/>
               <w:right w:val="single" w:sz="4" w:space="0" w:color="000000"/>
             </w:tcBorders>
-            <w:vAlign w:val="bottom"/>
           </w:tcPr>
           <w:p/>
         </w:tc>
@@ -8628,14 +8618,7 @@
                 <w:rFonts w:ascii="Verdana" w:eastAsia="Verdana" w:hAnsi="Verdana" w:cs="Verdana"/>
                 <w:sz w:val="15"/>
               </w:rPr>
-              <w:t>заместитель</w:t>
-            </w:r>
-            <w:r>
-              <w:rPr>
-                <w:rFonts w:ascii="Verdana" w:eastAsia="Verdana" w:hAnsi="Verdana" w:cs="Verdana"/>
-                <w:sz w:val="15"/>
-              </w:rPr>
-              <w:t xml:space="preserve"> Председателя </w:t>
+              <w:t xml:space="preserve">заместитель Председателя </w:t>
             </w:r>
           </w:p>
           <w:p>
@@ -8649,15 +8632,7 @@
                 <w:rFonts w:ascii="Verdana" w:eastAsia="Verdana" w:hAnsi="Verdana" w:cs="Verdana"/>
                 <w:sz w:val="15"/>
               </w:rPr>
-              <w:t xml:space="preserve">Правительства Республики Алтай, </w:t>
-            </w:r>
-            <w:r>
-              <w:rPr>
-                <w:rFonts w:ascii="Verdana" w:eastAsia="Verdana" w:hAnsi="Verdana" w:cs="Verdana"/>
-                <w:sz w:val="15"/>
-              </w:rPr>
-              <w:lastRenderedPageBreak/>
-              <w:t xml:space="preserve">министр финансов Республики Алтай  </w:t>
+              <w:t xml:space="preserve">Правительства Республики Алтай, министр финансов Республики Алтай  </w:t>
             </w:r>
           </w:p>
         </w:tc>
@@ -8682,7 +8657,6 @@
                 <w:rFonts w:ascii="Verdana" w:eastAsia="Verdana" w:hAnsi="Verdana" w:cs="Verdana"/>
                 <w:sz w:val="15"/>
               </w:rPr>
-              <w:lastRenderedPageBreak/>
               <w:t xml:space="preserve">6081,8 </w:t>
             </w:r>
           </w:p>
@@ -9061,7 +9035,6 @@
               <w:bottom w:val="nil"/>
               <w:right w:val="single" w:sz="4" w:space="0" w:color="000000"/>
             </w:tcBorders>
-            <w:vAlign w:val="bottom"/>
           </w:tcPr>
           <w:p/>
         </w:tc>
@@ -9214,7 +9187,6 @@
               <w:bottom w:val="double" w:sz="4" w:space="0" w:color="000000"/>
               <w:right w:val="single" w:sz="4" w:space="0" w:color="000000"/>
             </w:tcBorders>
-            <w:vAlign w:val="bottom"/>
           </w:tcPr>
           <w:p/>
         </w:tc>
@@ -9667,7 +9639,6 @@
               <w:bottom w:val="single" w:sz="4" w:space="0" w:color="000000"/>
               <w:right w:val="single" w:sz="4" w:space="0" w:color="000000"/>
             </w:tcBorders>
-            <w:vAlign w:val="bottom"/>
           </w:tcPr>
           <w:p/>
         </w:tc>
@@ -10068,7 +10039,6 @@
               <w:bottom w:val="nil"/>
               <w:right w:val="single" w:sz="4" w:space="0" w:color="000000"/>
             </w:tcBorders>
-            <w:vAlign w:val="bottom"/>
           </w:tcPr>
           <w:p/>
         </w:tc>
@@ -10648,7 +10618,7 @@
         <w:tblLook w:val="04A0" w:firstRow="1" w:lastRow="0" w:firstColumn="1" w:lastColumn="0" w:noHBand="0" w:noVBand="1"/>
       </w:tblPr>
       <w:tblGrid>
-        <w:gridCol w:w="1344"/>
+        <w:gridCol w:w="1345"/>
         <w:gridCol w:w="1704"/>
         <w:gridCol w:w="1046"/>
         <w:gridCol w:w="1579"/>
@@ -10879,7 +10849,14 @@
                 <w:rFonts w:ascii="Verdana" w:eastAsia="Verdana" w:hAnsi="Verdana" w:cs="Verdana"/>
                 <w:sz w:val="15"/>
               </w:rPr>
-              <w:t xml:space="preserve">Легковой автомобиль Тойота Ленд Крузер; Грузовой автомобиль ГАЗ 6611; </w:t>
+              <w:t xml:space="preserve">Легковой автомобиль Тойота Ленд Крузер; Грузовой </w:t>
+            </w:r>
+            <w:r>
+              <w:rPr>
+                <w:rFonts w:ascii="Verdana" w:eastAsia="Verdana" w:hAnsi="Verdana" w:cs="Verdana"/>
+                <w:sz w:val="15"/>
+              </w:rPr>
+              <w:t xml:space="preserve">автомобиль ГАЗ 6611; </w:t>
             </w:r>
           </w:p>
           <w:p>
@@ -10931,14 +10908,7 @@
                 <w:rFonts w:ascii="Verdana" w:eastAsia="Verdana" w:hAnsi="Verdana" w:cs="Verdana"/>
                 <w:sz w:val="15"/>
               </w:rPr>
-              <w:t>ГАЗ-4303</w:t>
-            </w:r>
-            <w:r>
-              <w:rPr>
-                <w:rFonts w:ascii="Verdana" w:eastAsia="Verdana" w:hAnsi="Verdana" w:cs="Verdana"/>
-                <w:sz w:val="15"/>
-              </w:rPr>
-              <w:t xml:space="preserve">9; </w:t>
+              <w:t xml:space="preserve">ГАЗ-43039; </w:t>
             </w:r>
           </w:p>
           <w:p>
@@ -11930,10 +11900,10 @@
               <mc:AlternateContent>
                 <mc:Choice Requires="wpg">
                   <w:drawing>
-                    <wp:inline distT="0" distB="0" distL="0" distR="0">
+                    <wp:inline distT="0" distB="0" distL="0" distR="0" wp14:anchorId="231F9082" wp14:editId="0CF7A358">
                       <wp:extent cx="6096" cy="118872"/>
                       <wp:effectExtent l="0" t="0" r="0" b="0"/>
-                      <wp:docPr id="52056" name="Group 52056"/>
+                      <wp:docPr id="43404" name="Group 43404"/>
                       <wp:cNvGraphicFramePr/>
                       <a:graphic xmlns:a="http://schemas.openxmlformats.org/drawingml/2006/main">
                         <a:graphicData uri="http://schemas.microsoft.com/office/word/2010/wordprocessingGroup">
@@ -12009,7 +11979,7 @@
                 </mc:Choice>
                 <mc:Fallback xmlns:a="http://schemas.openxmlformats.org/drawingml/2006/main">
                   <w:pict>
-                    <v:group id="Group 52056" style="width:0.480011pt;height:9.35999pt;mso-position-horizontal-relative:char;mso-position-vertical-relative:line" coordsize="60,1188">
+                    <v:group id="Group 43404" style="width:0.480011pt;height:9.35999pt;mso-position-horizontal-relative:char;mso-position-vertical-relative:line" coordsize="60,1188">
                       <v:shape id="Shape 55664" style="position:absolute;width:91;height:1188;left:0;top:0;" coordsize="9144,118872" path="m0,0l9144,0l9144,118872l0,118872l0,0">
                         <v:stroke weight="0pt" endcap="flat" joinstyle="miter" miterlimit="10" on="false" color="#000000" opacity="0"/>
                         <v:fill on="true" color="#000000"/>
@@ -12040,10 +12010,10 @@
               <mc:AlternateContent>
                 <mc:Choice Requires="wpg">
                   <w:drawing>
-                    <wp:inline distT="0" distB="0" distL="0" distR="0">
+                    <wp:inline distT="0" distB="0" distL="0" distR="0" wp14:anchorId="134231D3" wp14:editId="6D7E30BC">
                       <wp:extent cx="6096" cy="118872"/>
                       <wp:effectExtent l="0" t="0" r="0" b="0"/>
-                      <wp:docPr id="52057" name="Group 52057"/>
+                      <wp:docPr id="43405" name="Group 43405"/>
                       <wp:cNvGraphicFramePr/>
                       <a:graphic xmlns:a="http://schemas.openxmlformats.org/drawingml/2006/main">
                         <a:graphicData uri="http://schemas.microsoft.com/office/word/2010/wordprocessingGroup">
@@ -12119,7 +12089,7 @@
                 </mc:Choice>
                 <mc:Fallback xmlns:a="http://schemas.openxmlformats.org/drawingml/2006/main">
                   <w:pict>
-                    <v:group id="Group 52057" style="width:0.480011pt;height:9.35999pt;mso-position-horizontal-relative:char;mso-position-vertical-relative:line" coordsize="60,1188">
+                    <v:group id="Group 43405" style="width:0.480011pt;height:9.35999pt;mso-position-horizontal-relative:char;mso-position-vertical-relative:line" coordsize="60,1188">
                       <v:shape id="Shape 55666" style="position:absolute;width:91;height:1188;left:0;top:0;" coordsize="9144,118872" path="m0,0l9144,0l9144,118872l0,118872l0,0">
                         <v:stroke weight="0pt" endcap="flat" joinstyle="miter" miterlimit="10" on="false" color="#000000" opacity="0"/>
                         <v:fill on="true" color="#000000"/>
@@ -12780,14 +12750,7 @@
                 <w:rFonts w:ascii="Verdana" w:eastAsia="Verdana" w:hAnsi="Verdana" w:cs="Verdana"/>
                 <w:sz w:val="15"/>
               </w:rPr>
-              <w:t xml:space="preserve">Легковой </w:t>
-            </w:r>
-            <w:r>
-              <w:rPr>
-                <w:rFonts w:ascii="Verdana" w:eastAsia="Verdana" w:hAnsi="Verdana" w:cs="Verdana"/>
-                <w:sz w:val="15"/>
-              </w:rPr>
-              <w:t xml:space="preserve">автомобиль ММС-Паджеро </w:t>
+              <w:t xml:space="preserve">Легковой автомобиль ММС-Паджеро </w:t>
             </w:r>
           </w:p>
         </w:tc>
@@ -15086,7 +15049,7 @@
         <w:tblLook w:val="04A0" w:firstRow="1" w:lastRow="0" w:firstColumn="1" w:lastColumn="0" w:noHBand="0" w:noVBand="1"/>
       </w:tblPr>
       <w:tblGrid>
-        <w:gridCol w:w="1344"/>
+        <w:gridCol w:w="1343"/>
         <w:gridCol w:w="1930"/>
         <w:gridCol w:w="1030"/>
         <w:gridCol w:w="1574"/>
@@ -15328,7 +15291,6 @@
               <w:bottom w:val="nil"/>
               <w:right w:val="single" w:sz="4" w:space="0" w:color="000000"/>
             </w:tcBorders>
-            <w:vAlign w:val="bottom"/>
           </w:tcPr>
           <w:p/>
         </w:tc>
@@ -15742,7 +15704,6 @@
               <w:bottom w:val="nil"/>
               <w:right w:val="single" w:sz="4" w:space="0" w:color="000000"/>
             </w:tcBorders>
-            <w:vAlign w:val="bottom"/>
           </w:tcPr>
           <w:p/>
         </w:tc>
@@ -16032,7 +15993,6 @@
               <w:bottom w:val="double" w:sz="4" w:space="0" w:color="000000"/>
               <w:right w:val="single" w:sz="4" w:space="0" w:color="000000"/>
             </w:tcBorders>
-            <w:vAlign w:val="bottom"/>
           </w:tcPr>
           <w:p/>
         </w:tc>
@@ -16288,14 +16248,7 @@
                 <w:rFonts w:ascii="Verdana" w:eastAsia="Verdana" w:hAnsi="Verdana" w:cs="Verdana"/>
                 <w:sz w:val="15"/>
               </w:rPr>
-              <w:t xml:space="preserve">легковые </w:t>
-            </w:r>
-            <w:r>
-              <w:rPr>
-                <w:rFonts w:ascii="Verdana" w:eastAsia="Verdana" w:hAnsi="Verdana" w:cs="Verdana"/>
-                <w:sz w:val="15"/>
-              </w:rPr>
-              <w:t xml:space="preserve">автомобили:  </w:t>
+              <w:t xml:space="preserve">легковые автомобили:  </w:t>
             </w:r>
           </w:p>
           <w:p>
@@ -16508,7 +16461,6 @@
               <w:bottom w:val="nil"/>
               <w:right w:val="single" w:sz="4" w:space="0" w:color="000000"/>
             </w:tcBorders>
-            <w:vAlign w:val="bottom"/>
           </w:tcPr>
           <w:p/>
         </w:tc>
@@ -16741,7 +16693,6 @@
               <w:bottom w:val="nil"/>
               <w:right w:val="single" w:sz="4" w:space="0" w:color="000000"/>
             </w:tcBorders>
-            <w:vAlign w:val="bottom"/>
           </w:tcPr>
           <w:p/>
         </w:tc>
@@ -16799,7 +16750,6 @@
               <w:bottom w:val="nil"/>
               <w:right w:val="single" w:sz="4" w:space="0" w:color="000000"/>
             </w:tcBorders>
-            <w:vAlign w:val="bottom"/>
           </w:tcPr>
           <w:p/>
         </w:tc>
@@ -17033,7 +16983,6 @@
               <w:bottom w:val="nil"/>
               <w:right w:val="single" w:sz="4" w:space="0" w:color="000000"/>
             </w:tcBorders>
-            <w:vAlign w:val="bottom"/>
           </w:tcPr>
           <w:p/>
         </w:tc>
@@ -17143,7 +17092,7 @@
               <mc:AlternateContent>
                 <mc:Choice Requires="wpg">
                   <w:drawing>
-                    <wp:anchor distT="0" distB="0" distL="114300" distR="114300" simplePos="0" relativeHeight="251658240" behindDoc="0" locked="0" layoutInCell="1" allowOverlap="1">
+                    <wp:anchor distT="0" distB="0" distL="114300" distR="114300" simplePos="0" relativeHeight="251658240" behindDoc="0" locked="0" layoutInCell="1" allowOverlap="1" wp14:anchorId="1D208845" wp14:editId="04188F2B">
                       <wp:simplePos x="0" y="0"/>
                       <wp:positionH relativeFrom="column">
                         <wp:posOffset>998220</wp:posOffset>
@@ -17154,7 +17103,7 @@
                       <wp:extent cx="3048" cy="231648"/>
                       <wp:effectExtent l="0" t="0" r="0" b="0"/>
                       <wp:wrapSquare wrapText="bothSides"/>
-                      <wp:docPr id="44943" name="Group 44943"/>
+                      <wp:docPr id="50781" name="Group 50781"/>
                       <wp:cNvGraphicFramePr/>
                       <a:graphic xmlns:a="http://schemas.openxmlformats.org/drawingml/2006/main">
                         <a:graphicData uri="http://schemas.microsoft.com/office/word/2010/wordprocessingGroup">
@@ -17230,7 +17179,7 @@
                 </mc:Choice>
                 <mc:Fallback xmlns:a="http://schemas.openxmlformats.org/drawingml/2006/main">
                   <w:pict>
-                    <v:group id="Group 44943" style="width:0.23999pt;height:18.24pt;position:absolute;mso-position-horizontal-relative:text;mso-position-horizontal:absolute;margin-left:78.6pt;mso-position-vertical-relative:text;margin-top:-0.200958pt;" coordsize="30,2316">
+                    <v:group id="Group 50781" style="width:0.23999pt;height:18.24pt;position:absolute;mso-position-horizontal-relative:text;mso-position-horizontal:absolute;margin-left:78.6pt;mso-position-vertical-relative:text;margin-top:-0.200958pt;" coordsize="30,2316">
                       <v:shape id="Shape 55668" style="position:absolute;width:91;height:2316;left:0;top:0;" coordsize="9144,231648" path="m0,0l9144,0l9144,231648l0,231648l0,0">
                         <v:stroke weight="0pt" endcap="flat" joinstyle="miter" miterlimit="10" on="false" color="#000000" opacity="0"/>
                         <v:fill on="true" color="#000000"/>
@@ -17248,7 +17197,7 @@
               <mc:AlternateContent>
                 <mc:Choice Requires="wpg">
                   <w:drawing>
-                    <wp:anchor distT="0" distB="0" distL="114300" distR="114300" simplePos="0" relativeHeight="251659264" behindDoc="0" locked="0" layoutInCell="1" allowOverlap="1">
+                    <wp:anchor distT="0" distB="0" distL="114300" distR="114300" simplePos="0" relativeHeight="251659264" behindDoc="0" locked="0" layoutInCell="1" allowOverlap="1" wp14:anchorId="3D391EC4" wp14:editId="535E1D3E">
                       <wp:simplePos x="0" y="0"/>
                       <wp:positionH relativeFrom="column">
                         <wp:posOffset>1711452</wp:posOffset>
@@ -17259,7 +17208,7 @@
                       <wp:extent cx="6096" cy="231648"/>
                       <wp:effectExtent l="0" t="0" r="0" b="0"/>
                       <wp:wrapSquare wrapText="bothSides"/>
-                      <wp:docPr id="44944" name="Group 44944"/>
+                      <wp:docPr id="50782" name="Group 50782"/>
                       <wp:cNvGraphicFramePr/>
                       <a:graphic xmlns:a="http://schemas.openxmlformats.org/drawingml/2006/main">
                         <a:graphicData uri="http://schemas.microsoft.com/office/word/2010/wordprocessingGroup">
@@ -17335,7 +17284,7 @@
                 </mc:Choice>
                 <mc:Fallback xmlns:a="http://schemas.openxmlformats.org/drawingml/2006/main">
                   <w:pict>
-                    <v:group id="Group 44944" style="width:0.480011pt;height:18.24pt;position:absolute;mso-position-horizontal-relative:text;mso-position-horizontal:absolute;margin-left:134.76pt;mso-position-vertical-relative:text;margin-top:-0.200958pt;" coordsize="60,2316">
+                    <v:group id="Group 50782" style="width:0.480011pt;height:18.24pt;position:absolute;mso-position-horizontal-relative:text;mso-position-horizontal:absolute;margin-left:134.76pt;mso-position-vertical-relative:text;margin-top:-0.200958pt;" coordsize="60,2316">
                       <v:shape id="Shape 55670" style="position:absolute;width:91;height:2316;left:0;top:0;" coordsize="9144,231648" path="m0,0l9144,0l9144,231648l0,231648l0,0">
                         <v:stroke weight="0pt" endcap="flat" joinstyle="miter" miterlimit="10" on="false" color="#000000" opacity="0"/>
                         <v:fill on="true" color="#000000"/>
@@ -17763,7 +17712,6 @@
               <w:bottom w:val="nil"/>
               <w:right w:val="single" w:sz="4" w:space="0" w:color="000000"/>
             </w:tcBorders>
-            <w:vAlign w:val="bottom"/>
           </w:tcPr>
           <w:p/>
         </w:tc>
@@ -18110,7 +18058,6 @@
               <w:bottom w:val="nil"/>
               <w:right w:val="single" w:sz="2" w:space="0" w:color="000000"/>
             </w:tcBorders>
-            <w:vAlign w:val="bottom"/>
           </w:tcPr>
           <w:p/>
         </w:tc>
@@ -18331,7 +18278,6 @@
               <w:bottom w:val="nil"/>
               <w:right w:val="single" w:sz="4" w:space="0" w:color="000000"/>
             </w:tcBorders>
-            <w:vAlign w:val="bottom"/>
           </w:tcPr>
           <w:p/>
         </w:tc>
@@ -18580,14 +18526,7 @@
                 <w:rFonts w:ascii="Verdana" w:eastAsia="Verdana" w:hAnsi="Verdana" w:cs="Verdana"/>
                 <w:sz w:val="15"/>
               </w:rPr>
-              <w:t>министр</w:t>
-            </w:r>
-            <w:r>
-              <w:rPr>
-                <w:rFonts w:ascii="Verdana" w:eastAsia="Verdana" w:hAnsi="Verdana" w:cs="Verdana"/>
-                <w:sz w:val="15"/>
-              </w:rPr>
-              <w:t xml:space="preserve"> сельского хозяйства </w:t>
+              <w:t xml:space="preserve">министр сельского хозяйства </w:t>
             </w:r>
           </w:p>
           <w:p>
@@ -18768,7 +18707,6 @@
               <w:bottom w:val="nil"/>
               <w:right w:val="single" w:sz="4" w:space="0" w:color="000000"/>
             </w:tcBorders>
-            <w:vAlign w:val="bottom"/>
           </w:tcPr>
           <w:p/>
         </w:tc>
@@ -19061,7 +18999,6 @@
               <w:bottom w:val="nil"/>
               <w:right w:val="single" w:sz="4" w:space="0" w:color="000000"/>
             </w:tcBorders>
-            <w:vAlign w:val="bottom"/>
           </w:tcPr>
           <w:p/>
         </w:tc>
@@ -19183,7 +19120,6 @@
               <w:bottom w:val="nil"/>
               <w:right w:val="single" w:sz="4" w:space="0" w:color="000000"/>
             </w:tcBorders>
-            <w:vAlign w:val="bottom"/>
           </w:tcPr>
           <w:p/>
         </w:tc>
@@ -19768,7 +19704,6 @@
               <w:bottom w:val="nil"/>
               <w:right w:val="single" w:sz="4" w:space="0" w:color="000000"/>
             </w:tcBorders>
-            <w:vAlign w:val="bottom"/>
           </w:tcPr>
           <w:p/>
         </w:tc>
@@ -20239,7 +20174,6 @@
               <w:bottom w:val="nil"/>
               <w:right w:val="single" w:sz="4" w:space="0" w:color="000000"/>
             </w:tcBorders>
-            <w:vAlign w:val="bottom"/>
           </w:tcPr>
           <w:p/>
         </w:tc>
@@ -20498,7 +20432,6 @@
               <w:bottom w:val="nil"/>
               <w:right w:val="single" w:sz="4" w:space="0" w:color="000000"/>
             </w:tcBorders>
-            <w:vAlign w:val="center"/>
           </w:tcPr>
           <w:p/>
         </w:tc>
@@ -20543,7 +20476,6 @@
               <w:bottom w:val="single" w:sz="2" w:space="0" w:color="000000"/>
               <w:right w:val="single" w:sz="2" w:space="0" w:color="000000"/>
             </w:tcBorders>
-            <w:vAlign w:val="center"/>
           </w:tcPr>
           <w:p/>
         </w:tc>
@@ -20907,7 +20839,14 @@
                 <w:rFonts w:ascii="Verdana" w:eastAsia="Verdana" w:hAnsi="Verdana" w:cs="Verdana"/>
                 <w:sz w:val="15"/>
               </w:rPr>
-              <w:t xml:space="preserve">министр труда и социального развития Республики Алтай  </w:t>
+              <w:t xml:space="preserve">министр труда и социального развития </w:t>
+            </w:r>
+            <w:r>
+              <w:rPr>
+                <w:rFonts w:ascii="Verdana" w:eastAsia="Verdana" w:hAnsi="Verdana" w:cs="Verdana"/>
+                <w:sz w:val="15"/>
+              </w:rPr>
+              <w:t xml:space="preserve">Республики Алтай  </w:t>
             </w:r>
           </w:p>
         </w:tc>
@@ -21342,14 +21281,7 @@
                 <w:rFonts w:ascii="Verdana" w:eastAsia="Verdana" w:hAnsi="Verdana" w:cs="Verdana"/>
                 <w:sz w:val="15"/>
               </w:rPr>
-              <w:t>Легковой автомобиль Ниссан</w:t>
-            </w:r>
-            <w:r>
-              <w:rPr>
-                <w:rFonts w:ascii="Verdana" w:eastAsia="Verdana" w:hAnsi="Verdana" w:cs="Verdana"/>
-                <w:sz w:val="15"/>
-              </w:rPr>
-              <w:t xml:space="preserve"> </w:t>
+              <w:t xml:space="preserve">Легковой автомобиль Ниссан </w:t>
             </w:r>
           </w:p>
         </w:tc>
@@ -22092,7 +22024,6 @@
               <w:bottom w:val="nil"/>
               <w:right w:val="single" w:sz="4" w:space="0" w:color="000000"/>
             </w:tcBorders>
-            <w:vAlign w:val="bottom"/>
           </w:tcPr>
           <w:p/>
         </w:tc>
@@ -22350,7 +22281,6 @@
               <w:bottom w:val="single" w:sz="2" w:space="0" w:color="000000"/>
               <w:right w:val="single" w:sz="4" w:space="0" w:color="000000"/>
             </w:tcBorders>
-            <w:vAlign w:val="bottom"/>
           </w:tcPr>
           <w:p/>
         </w:tc>
@@ -22611,7 +22541,6 @@
               <w:bottom w:val="nil"/>
               <w:right w:val="single" w:sz="4" w:space="0" w:color="000000"/>
             </w:tcBorders>
-            <w:vAlign w:val="bottom"/>
           </w:tcPr>
           <w:p/>
         </w:tc>
@@ -23165,14 +23094,7 @@
                 <w:rFonts w:ascii="Verdana" w:eastAsia="Verdana" w:hAnsi="Verdana" w:cs="Verdana"/>
                 <w:sz w:val="15"/>
               </w:rPr>
-              <w:t xml:space="preserve">министр </w:t>
-            </w:r>
-            <w:r>
-              <w:rPr>
-                <w:rFonts w:ascii="Verdana" w:eastAsia="Verdana" w:hAnsi="Verdana" w:cs="Verdana"/>
-                <w:sz w:val="15"/>
-              </w:rPr>
-              <w:t xml:space="preserve">экономического развития и инвестиций Республики Алтай  </w:t>
+              <w:t xml:space="preserve">министр экономического развития и инвестиций Республики Алтай  </w:t>
             </w:r>
           </w:p>
         </w:tc>
@@ -23763,14 +23685,7 @@
                 <w:rFonts w:ascii="Verdana" w:eastAsia="Verdana" w:hAnsi="Verdana" w:cs="Verdana"/>
                 <w:sz w:val="15"/>
               </w:rPr>
-              <w:t xml:space="preserve">садовый  </w:t>
-            </w:r>
-            <w:r>
-              <w:rPr>
-                <w:rFonts w:ascii="Verdana" w:eastAsia="Verdana" w:hAnsi="Verdana" w:cs="Verdana"/>
-                <w:sz w:val="15"/>
-              </w:rPr>
-              <w:t xml:space="preserve">индивидуальная  </w:t>
+              <w:t xml:space="preserve">садовый  индивидуальная  </w:t>
             </w:r>
           </w:p>
         </w:tc>
@@ -24508,7 +24423,6 @@
               <w:bottom w:val="nil"/>
               <w:right w:val="single" w:sz="4" w:space="0" w:color="000000"/>
             </w:tcBorders>
-            <w:vAlign w:val="bottom"/>
           </w:tcPr>
           <w:p/>
         </w:tc>
@@ -24904,7 +24818,6 @@
               <w:bottom w:val="nil"/>
               <w:right w:val="single" w:sz="4" w:space="0" w:color="000000"/>
             </w:tcBorders>
-            <w:vAlign w:val="bottom"/>
           </w:tcPr>
           <w:p/>
         </w:tc>
@@ -25253,7 +25166,14 @@
                 <w:rFonts w:ascii="Verdana" w:eastAsia="Verdana" w:hAnsi="Verdana" w:cs="Verdana"/>
                 <w:sz w:val="15"/>
               </w:rPr>
-              <w:t xml:space="preserve">земельный участок </w:t>
+              <w:t xml:space="preserve">земельный </w:t>
+            </w:r>
+            <w:r>
+              <w:rPr>
+                <w:rFonts w:ascii="Verdana" w:eastAsia="Verdana" w:hAnsi="Verdana" w:cs="Verdana"/>
+                <w:sz w:val="15"/>
+              </w:rPr>
+              <w:t xml:space="preserve">участок </w:t>
             </w:r>
           </w:p>
         </w:tc>
@@ -25590,7 +25510,6 @@
               <w:bottom w:val="single" w:sz="2" w:space="0" w:color="000000"/>
               <w:right w:val="single" w:sz="4" w:space="0" w:color="000000"/>
             </w:tcBorders>
-            <w:vAlign w:val="bottom"/>
           </w:tcPr>
           <w:p/>
         </w:tc>
@@ -25811,7 +25730,6 @@
               <w:bottom w:val="single" w:sz="4" w:space="0" w:color="000000"/>
               <w:right w:val="single" w:sz="4" w:space="0" w:color="000000"/>
             </w:tcBorders>
-            <w:vAlign w:val="bottom"/>
           </w:tcPr>
           <w:p/>
         </w:tc>
@@ -25857,12 +25775,12 @@
         <w:tblLook w:val="04A0" w:firstRow="1" w:lastRow="0" w:firstColumn="1" w:lastColumn="0" w:noHBand="0" w:noVBand="1"/>
       </w:tblPr>
       <w:tblGrid>
-        <w:gridCol w:w="1402"/>
+        <w:gridCol w:w="1401"/>
         <w:gridCol w:w="1922"/>
         <w:gridCol w:w="1025"/>
         <w:gridCol w:w="1574"/>
         <w:gridCol w:w="1123"/>
-        <w:gridCol w:w="1435"/>
+        <w:gridCol w:w="1436"/>
         <w:gridCol w:w="1462"/>
         <w:gridCol w:w="1078"/>
         <w:gridCol w:w="1435"/>
@@ -25918,7 +25836,14 @@
                 <w:rFonts w:ascii="Verdana" w:eastAsia="Verdana" w:hAnsi="Verdana" w:cs="Verdana"/>
                 <w:sz w:val="15"/>
               </w:rPr>
-              <w:t xml:space="preserve">министр здравоохранения Республики Алтай  </w:t>
+              <w:t xml:space="preserve">министр здравоохранения </w:t>
+            </w:r>
+            <w:r>
+              <w:rPr>
+                <w:rFonts w:ascii="Verdana" w:eastAsia="Verdana" w:hAnsi="Verdana" w:cs="Verdana"/>
+                <w:sz w:val="15"/>
+              </w:rPr>
+              <w:t xml:space="preserve">Республики Алтай  </w:t>
             </w:r>
           </w:p>
         </w:tc>
@@ -26267,7 +26192,6 @@
               <w:bottom w:val="nil"/>
               <w:right w:val="single" w:sz="2" w:space="0" w:color="000000"/>
             </w:tcBorders>
-            <w:vAlign w:val="center"/>
           </w:tcPr>
           <w:p/>
         </w:tc>
@@ -26433,7 +26357,6 @@
               <w:bottom w:val="single" w:sz="4" w:space="0" w:color="000000"/>
               <w:right w:val="single" w:sz="2" w:space="0" w:color="000000"/>
             </w:tcBorders>
-            <w:vAlign w:val="bottom"/>
           </w:tcPr>
           <w:p/>
         </w:tc>
@@ -26447,7 +26370,6 @@
               <w:bottom w:val="single" w:sz="4" w:space="0" w:color="000000"/>
               <w:right w:val="single" w:sz="4" w:space="0" w:color="000000"/>
             </w:tcBorders>
-            <w:vAlign w:val="bottom"/>
           </w:tcPr>
           <w:p/>
         </w:tc>
@@ -26838,7 +26760,6 @@
               <w:bottom w:val="nil"/>
               <w:right w:val="single" w:sz="4" w:space="0" w:color="000000"/>
             </w:tcBorders>
-            <w:vAlign w:val="bottom"/>
           </w:tcPr>
           <w:p/>
         </w:tc>
@@ -26950,7 +26871,6 @@
               <w:bottom w:val="nil"/>
               <w:right w:val="single" w:sz="2" w:space="0" w:color="000000"/>
             </w:tcBorders>
-            <w:vAlign w:val="bottom"/>
           </w:tcPr>
           <w:p/>
         </w:tc>
@@ -26964,7 +26884,6 @@
               <w:bottom w:val="nil"/>
               <w:right w:val="single" w:sz="4" w:space="0" w:color="000000"/>
             </w:tcBorders>
-            <w:vAlign w:val="bottom"/>
           </w:tcPr>
           <w:p/>
         </w:tc>
@@ -27009,7 +26928,6 @@
               <w:bottom w:val="nil"/>
               <w:right w:val="single" w:sz="4" w:space="0" w:color="000000"/>
             </w:tcBorders>
-            <w:vAlign w:val="bottom"/>
           </w:tcPr>
           <w:p/>
         </w:tc>
@@ -27147,21 +27065,19 @@
               <w:bottom w:val="nil"/>
               <w:right w:val="single" w:sz="4" w:space="0" w:color="000000"/>
             </w:tcBorders>
-            <w:vAlign w:val="bottom"/>
-          </w:tcPr>
-          <w:p/>
-        </w:tc>
-        <w:tc>
-          <w:tcPr>
-            <w:tcW w:w="0" w:type="auto"/>
-            <w:vMerge/>
-            <w:tcBorders>
-              <w:top w:val="nil"/>
-              <w:left w:val="single" w:sz="4" w:space="0" w:color="000000"/>
-              <w:bottom w:val="nil"/>
-              <w:right w:val="single" w:sz="4" w:space="0" w:color="000000"/>
-            </w:tcBorders>
-            <w:vAlign w:val="bottom"/>
+          </w:tcPr>
+          <w:p/>
+        </w:tc>
+        <w:tc>
+          <w:tcPr>
+            <w:tcW w:w="0" w:type="auto"/>
+            <w:vMerge/>
+            <w:tcBorders>
+              <w:top w:val="nil"/>
+              <w:left w:val="single" w:sz="4" w:space="0" w:color="000000"/>
+              <w:bottom w:val="nil"/>
+              <w:right w:val="single" w:sz="4" w:space="0" w:color="000000"/>
+            </w:tcBorders>
           </w:tcPr>
           <w:p/>
         </w:tc>
@@ -27206,7 +27122,6 @@
               <w:bottom w:val="nil"/>
               <w:right w:val="single" w:sz="4" w:space="0" w:color="000000"/>
             </w:tcBorders>
-            <w:vAlign w:val="bottom"/>
           </w:tcPr>
           <w:p/>
         </w:tc>
@@ -27331,7 +27246,6 @@
               <w:bottom w:val="nil"/>
               <w:right w:val="single" w:sz="4" w:space="0" w:color="000000"/>
             </w:tcBorders>
-            <w:vAlign w:val="bottom"/>
           </w:tcPr>
           <w:p/>
         </w:tc>
@@ -27440,21 +27354,19 @@
               <w:bottom w:val="nil"/>
               <w:right w:val="single" w:sz="4" w:space="0" w:color="000000"/>
             </w:tcBorders>
-            <w:vAlign w:val="bottom"/>
-          </w:tcPr>
-          <w:p/>
-        </w:tc>
-        <w:tc>
-          <w:tcPr>
-            <w:tcW w:w="0" w:type="auto"/>
-            <w:vMerge/>
-            <w:tcBorders>
-              <w:top w:val="nil"/>
-              <w:left w:val="single" w:sz="4" w:space="0" w:color="000000"/>
-              <w:bottom w:val="nil"/>
-              <w:right w:val="single" w:sz="4" w:space="0" w:color="000000"/>
-            </w:tcBorders>
-            <w:vAlign w:val="bottom"/>
+          </w:tcPr>
+          <w:p/>
+        </w:tc>
+        <w:tc>
+          <w:tcPr>
+            <w:tcW w:w="0" w:type="auto"/>
+            <w:vMerge/>
+            <w:tcBorders>
+              <w:top w:val="nil"/>
+              <w:left w:val="single" w:sz="4" w:space="0" w:color="000000"/>
+              <w:bottom w:val="nil"/>
+              <w:right w:val="single" w:sz="4" w:space="0" w:color="000000"/>
+            </w:tcBorders>
           </w:tcPr>
           <w:p/>
         </w:tc>
@@ -27499,7 +27411,6 @@
               <w:bottom w:val="nil"/>
               <w:right w:val="single" w:sz="4" w:space="0" w:color="000000"/>
             </w:tcBorders>
-            <w:vAlign w:val="center"/>
           </w:tcPr>
           <w:p/>
         </w:tc>
@@ -27523,14 +27434,7 @@
                 <w:rFonts w:ascii="Verdana" w:eastAsia="Verdana" w:hAnsi="Verdana" w:cs="Verdana"/>
                 <w:sz w:val="15"/>
               </w:rPr>
-              <w:t>индивидуальная</w:t>
-            </w:r>
-            <w:r>
-              <w:rPr>
-                <w:rFonts w:ascii="Verdana" w:eastAsia="Verdana" w:hAnsi="Verdana" w:cs="Verdana"/>
-                <w:sz w:val="15"/>
-              </w:rPr>
-              <w:t xml:space="preserve">  </w:t>
+              <w:t xml:space="preserve">индивидуальная  </w:t>
             </w:r>
           </w:p>
         </w:tc>
@@ -28612,14 +28516,7 @@
                 <w:rFonts w:ascii="Verdana" w:eastAsia="Verdana" w:hAnsi="Verdana" w:cs="Verdana"/>
                 <w:sz w:val="15"/>
               </w:rPr>
-              <w:t xml:space="preserve">аптечный пункт </w:t>
-            </w:r>
-            <w:r>
-              <w:rPr>
-                <w:rFonts w:ascii="Verdana" w:eastAsia="Verdana" w:hAnsi="Verdana" w:cs="Verdana"/>
-                <w:sz w:val="15"/>
-              </w:rPr>
-              <w:t xml:space="preserve">индивидуальная  </w:t>
+              <w:t xml:space="preserve">аптечный пункт индивидуальная  </w:t>
             </w:r>
           </w:p>
         </w:tc>
@@ -29291,14 +29188,7 @@
                 <w:rFonts w:ascii="Verdana" w:eastAsia="Verdana" w:hAnsi="Verdana" w:cs="Verdana"/>
                 <w:sz w:val="15"/>
               </w:rPr>
-              <w:t xml:space="preserve">руководитель Единого </w:t>
-            </w:r>
-            <w:r>
-              <w:rPr>
-                <w:rFonts w:ascii="Verdana" w:eastAsia="Verdana" w:hAnsi="Verdana" w:cs="Verdana"/>
-                <w:sz w:val="15"/>
-              </w:rPr>
-              <w:t xml:space="preserve">аппарата </w:t>
+              <w:t xml:space="preserve">руководитель Единого аппарата </w:t>
             </w:r>
           </w:p>
           <w:p>
@@ -29399,7 +29289,14 @@
                 <w:rFonts w:ascii="Verdana" w:eastAsia="Verdana" w:hAnsi="Verdana" w:cs="Verdana"/>
                 <w:sz w:val="15"/>
               </w:rPr>
-              <w:t xml:space="preserve">земельные участки: </w:t>
+              <w:t xml:space="preserve">земельные </w:t>
+            </w:r>
+            <w:r>
+              <w:rPr>
+                <w:rFonts w:ascii="Verdana" w:eastAsia="Verdana" w:hAnsi="Verdana" w:cs="Verdana"/>
+                <w:sz w:val="15"/>
+              </w:rPr>
+              <w:t xml:space="preserve">участки: </w:t>
             </w:r>
           </w:p>
         </w:tc>
@@ -29570,7 +29467,7 @@
               <mc:AlternateContent>
                 <mc:Choice Requires="wpg">
                   <w:drawing>
-                    <wp:anchor distT="0" distB="0" distL="114300" distR="114300" simplePos="0" relativeHeight="251660288" behindDoc="0" locked="0" layoutInCell="1" allowOverlap="1">
+                    <wp:anchor distT="0" distB="0" distL="114300" distR="114300" simplePos="0" relativeHeight="251660288" behindDoc="0" locked="0" layoutInCell="1" allowOverlap="1" wp14:anchorId="5C94BDC5" wp14:editId="51411E22">
                       <wp:simplePos x="0" y="0"/>
                       <wp:positionH relativeFrom="column">
                         <wp:posOffset>996696</wp:posOffset>
@@ -29581,7 +29478,7 @@
                       <wp:extent cx="6096" cy="231648"/>
                       <wp:effectExtent l="0" t="0" r="0" b="0"/>
                       <wp:wrapSquare wrapText="bothSides"/>
-                      <wp:docPr id="48485" name="Group 48485"/>
+                      <wp:docPr id="50003" name="Group 50003"/>
                       <wp:cNvGraphicFramePr/>
                       <a:graphic xmlns:a="http://schemas.openxmlformats.org/drawingml/2006/main">
                         <a:graphicData uri="http://schemas.microsoft.com/office/word/2010/wordprocessingGroup">
@@ -29657,7 +29554,7 @@
                 </mc:Choice>
                 <mc:Fallback xmlns:a="http://schemas.openxmlformats.org/drawingml/2006/main">
                   <w:pict>
-                    <v:group id="Group 48485" style="width:0.480011pt;height:18.24pt;position:absolute;mso-position-horizontal-relative:text;mso-position-horizontal:absolute;margin-left:78.48pt;mso-position-vertical-relative:text;margin-top:-0.200714pt;" coordsize="60,2316">
+                    <v:group id="Group 50003" style="width:0.480011pt;height:18.24pt;position:absolute;mso-position-horizontal-relative:text;mso-position-horizontal:absolute;margin-left:78.48pt;mso-position-vertical-relative:text;margin-top:-0.200714pt;" coordsize="60,2316">
                       <v:shape id="Shape 55672" style="position:absolute;width:91;height:2316;left:0;top:0;" coordsize="9144,231648" path="m0,0l9144,0l9144,231648l0,231648l0,0">
                         <v:stroke weight="0pt" endcap="flat" joinstyle="miter" miterlimit="10" on="false" color="#000000" opacity="0"/>
                         <v:fill on="true" color="#000000"/>
@@ -29675,7 +29572,7 @@
               <mc:AlternateContent>
                 <mc:Choice Requires="wpg">
                   <w:drawing>
-                    <wp:anchor distT="0" distB="0" distL="114300" distR="114300" simplePos="0" relativeHeight="251661312" behindDoc="0" locked="0" layoutInCell="1" allowOverlap="1">
+                    <wp:anchor distT="0" distB="0" distL="114300" distR="114300" simplePos="0" relativeHeight="251661312" behindDoc="0" locked="0" layoutInCell="1" allowOverlap="1" wp14:anchorId="4A2DE9F3" wp14:editId="5E74E2D2">
                       <wp:simplePos x="0" y="0"/>
                       <wp:positionH relativeFrom="column">
                         <wp:posOffset>1709928</wp:posOffset>
@@ -29686,7 +29583,7 @@
                       <wp:extent cx="6096" cy="231648"/>
                       <wp:effectExtent l="0" t="0" r="0" b="0"/>
                       <wp:wrapSquare wrapText="bothSides"/>
-                      <wp:docPr id="48486" name="Group 48486"/>
+                      <wp:docPr id="50004" name="Group 50004"/>
                       <wp:cNvGraphicFramePr/>
                       <a:graphic xmlns:a="http://schemas.openxmlformats.org/drawingml/2006/main">
                         <a:graphicData uri="http://schemas.microsoft.com/office/word/2010/wordprocessingGroup">
@@ -29762,7 +29659,7 @@
                 </mc:Choice>
                 <mc:Fallback xmlns:a="http://schemas.openxmlformats.org/drawingml/2006/main">
                   <w:pict>
-                    <v:group id="Group 48486" style="width:0.480011pt;height:18.24pt;position:absolute;mso-position-horizontal-relative:text;mso-position-horizontal:absolute;margin-left:134.64pt;mso-position-vertical-relative:text;margin-top:-0.200714pt;" coordsize="60,2316">
+                    <v:group id="Group 50004" style="width:0.480011pt;height:18.24pt;position:absolute;mso-position-horizontal-relative:text;mso-position-horizontal:absolute;margin-left:134.64pt;mso-position-vertical-relative:text;margin-top:-0.200714pt;" coordsize="60,2316">
                       <v:shape id="Shape 55674" style="position:absolute;width:91;height:2316;left:0;top:0;" coordsize="9144,231648" path="m0,0l9144,0l9144,231648l0,231648l0,0">
                         <v:stroke weight="0pt" endcap="flat" joinstyle="miter" miterlimit="10" on="false" color="#000000" opacity="0"/>
                         <v:fill on="true" color="#000000"/>
@@ -29913,7 +29810,6 @@
               <w:bottom w:val="nil"/>
               <w:right w:val="single" w:sz="2" w:space="0" w:color="000000"/>
             </w:tcBorders>
-            <w:vAlign w:val="bottom"/>
           </w:tcPr>
           <w:p/>
         </w:tc>
@@ -29971,7 +29867,6 @@
               <w:bottom w:val="single" w:sz="4" w:space="0" w:color="000000"/>
               <w:right w:val="single" w:sz="4" w:space="0" w:color="000000"/>
             </w:tcBorders>
-            <w:vAlign w:val="bottom"/>
           </w:tcPr>
           <w:p/>
         </w:tc>
@@ -30365,14 +30260,7 @@
                 <w:rFonts w:ascii="Verdana" w:eastAsia="Verdana" w:hAnsi="Verdana" w:cs="Verdana"/>
                 <w:sz w:val="15"/>
               </w:rPr>
-              <w:t>Легковой</w:t>
-            </w:r>
-            <w:r>
-              <w:rPr>
-                <w:rFonts w:ascii="Verdana" w:eastAsia="Verdana" w:hAnsi="Verdana" w:cs="Verdana"/>
-                <w:sz w:val="15"/>
-              </w:rPr>
-              <w:t xml:space="preserve"> автомобиль </w:t>
+              <w:t xml:space="preserve">Легковой автомобиль </w:t>
             </w:r>
           </w:p>
           <w:p>
@@ -30440,7 +30328,14 @@
                 <w:rFonts w:ascii="Verdana" w:eastAsia="Verdana" w:hAnsi="Verdana" w:cs="Verdana"/>
                 <w:sz w:val="15"/>
               </w:rPr>
-              <w:t xml:space="preserve">полномочный представитель Республики Алтай в г.Москве </w:t>
+              <w:t xml:space="preserve">полномочный представитель Республики </w:t>
+            </w:r>
+            <w:r>
+              <w:rPr>
+                <w:rFonts w:ascii="Verdana" w:eastAsia="Verdana" w:hAnsi="Verdana" w:cs="Verdana"/>
+                <w:sz w:val="15"/>
+              </w:rPr>
+              <w:t xml:space="preserve">Алтай в г.Москве </w:t>
             </w:r>
           </w:p>
         </w:tc>
@@ -30719,7 +30614,6 @@
               <w:bottom w:val="nil"/>
               <w:right w:val="single" w:sz="2" w:space="0" w:color="000000"/>
             </w:tcBorders>
-            <w:vAlign w:val="bottom"/>
           </w:tcPr>
           <w:p/>
         </w:tc>
@@ -30777,7 +30671,6 @@
               <w:bottom w:val="nil"/>
               <w:right w:val="single" w:sz="4" w:space="0" w:color="000000"/>
             </w:tcBorders>
-            <w:vAlign w:val="bottom"/>
           </w:tcPr>
           <w:p/>
         </w:tc>
@@ -31010,7 +30903,6 @@
               <w:bottom w:val="single" w:sz="4" w:space="0" w:color="000000"/>
               <w:right w:val="single" w:sz="2" w:space="0" w:color="000000"/>
             </w:tcBorders>
-            <w:vAlign w:val="bottom"/>
           </w:tcPr>
           <w:p/>
         </w:tc>
@@ -31253,7 +31145,14 @@
                 <w:rFonts w:ascii="Verdana" w:eastAsia="Verdana" w:hAnsi="Verdana" w:cs="Verdana"/>
                 <w:sz w:val="15"/>
               </w:rPr>
-              <w:t xml:space="preserve">Автомобиль легковой Ниссан </w:t>
+              <w:t xml:space="preserve">Автомобиль легковой </w:t>
+            </w:r>
+            <w:r>
+              <w:rPr>
+                <w:rFonts w:ascii="Verdana" w:eastAsia="Verdana" w:hAnsi="Verdana" w:cs="Verdana"/>
+                <w:sz w:val="15"/>
+              </w:rPr>
+              <w:t xml:space="preserve">Ниссан </w:t>
             </w:r>
           </w:p>
         </w:tc>
@@ -31694,14 +31593,14 @@
 </file>
 
 <file path=word/styles.xml><?xml version="1.0" encoding="utf-8"?>
-<w:styles xmlns:mc="http://schemas.openxmlformats.org/markup-compatibility/2006" xmlns:r="http://schemas.openxmlformats.org/officeDocument/2006/relationships" xmlns:w="http://schemas.openxmlformats.org/wordprocessingml/2006/main" xmlns:w14="http://schemas.microsoft.com/office/word/2010/wordml" xmlns:w15="http://schemas.microsoft.com/office/word/2012/wordml" xmlns:w16se="http://schemas.microsoft.com/office/word/2015/wordml/symex" mc:Ignorable="w14 w15 w16se">
+<w:styles xmlns:mc="http://schemas.openxmlformats.org/markup-compatibility/2006" xmlns:r="http://schemas.openxmlformats.org/officeDocument/2006/relationships" xmlns:w="http://schemas.openxmlformats.org/wordprocessingml/2006/main" xmlns:w14="http://schemas.microsoft.com/office/word/2010/wordml" xmlns:w15="http://schemas.microsoft.com/office/word/2012/wordml" xmlns:w16cex="http://schemas.microsoft.com/office/word/2018/wordml/cex" xmlns:w16cid="http://schemas.microsoft.com/office/word/2016/wordml/cid" xmlns:w16="http://schemas.microsoft.com/office/word/2018/wordml" xmlns:w16se="http://schemas.microsoft.com/office/word/2015/wordml/symex" mc:Ignorable="w14 w15 w16se w16cid w16 w16cex">
   <w:docDefaults>
     <w:rPrDefault>
       <w:rPr>
         <w:rFonts w:asciiTheme="minorHAnsi" w:eastAsiaTheme="minorEastAsia" w:hAnsiTheme="minorHAnsi" w:cstheme="minorBidi"/>
         <w:sz w:val="22"/>
         <w:szCs w:val="22"/>
-        <w:lang w:val="ru-RU" w:eastAsia="ru-RU" w:bidi="ar-SA"/>
+        <w:lang w:val="en-US" w:eastAsia="en-US" w:bidi="ar-SA"/>
       </w:rPr>
     </w:rPrDefault>
     <w:pPrDefault>
@@ -31710,7 +31609,7 @@
       </w:pPr>
     </w:pPrDefault>
   </w:docDefaults>
-  <w:latentStyles w:defLockedState="0" w:defUIPriority="99" w:defSemiHidden="0" w:defUnhideWhenUsed="0" w:defQFormat="0" w:count="371">
+  <w:latentStyles w:defLockedState="0" w:defUIPriority="99" w:defSemiHidden="0" w:defUnhideWhenUsed="0" w:defQFormat="0" w:count="376">
     <w:lsdException w:name="Normal" w:uiPriority="0" w:qFormat="1"/>
     <w:lsdException w:name="heading 1" w:uiPriority="9" w:qFormat="1"/>
     <w:lsdException w:name="heading 2" w:semiHidden="1" w:uiPriority="9" w:unhideWhenUsed="1" w:qFormat="1"/>
@@ -32082,8 +31981,13 @@
     <w:lsdException w:name="List Table 5 Dark Accent 6" w:uiPriority="50"/>
     <w:lsdException w:name="List Table 6 Colorful Accent 6" w:uiPriority="51"/>
     <w:lsdException w:name="List Table 7 Colorful Accent 6" w:uiPriority="52"/>
+    <w:lsdException w:name="Mention" w:semiHidden="1" w:unhideWhenUsed="1"/>
+    <w:lsdException w:name="Smart Hyperlink" w:semiHidden="1" w:unhideWhenUsed="1"/>
+    <w:lsdException w:name="Hashtag" w:semiHidden="1" w:unhideWhenUsed="1"/>
+    <w:lsdException w:name="Unresolved Mention" w:semiHidden="1" w:unhideWhenUsed="1"/>
+    <w:lsdException w:name="Smart Link" w:semiHidden="1" w:unhideWhenUsed="1"/>
   </w:latentStyles>
-  <w:style w:type="paragraph" w:default="1" w:styleId="a">
+  <w:style w:type="paragraph" w:default="1" w:styleId="Normal">
     <w:name w:val="Normal"/>
     <w:qFormat/>
     <w:rPr>
@@ -32091,13 +31995,13 @@
       <w:color w:val="000000"/>
     </w:rPr>
   </w:style>
-  <w:style w:type="character" w:default="1" w:styleId="a0">
+  <w:style w:type="character" w:default="1" w:styleId="DefaultParagraphFont">
     <w:name w:val="Default Paragraph Font"/>
     <w:uiPriority w:val="1"/>
     <w:semiHidden/>
     <w:unhideWhenUsed/>
   </w:style>
-  <w:style w:type="table" w:default="1" w:styleId="a1">
+  <w:style w:type="table" w:default="1" w:styleId="TableNormal">
     <w:name w:val="Normal Table"/>
     <w:uiPriority w:val="99"/>
     <w:semiHidden/>
@@ -32112,7 +32016,7 @@
       </w:tblCellMar>
     </w:tblPr>
   </w:style>
-  <w:style w:type="numbering" w:default="1" w:styleId="a2">
+  <w:style w:type="numbering" w:default="1" w:styleId="NoList">
     <w:name w:val="No List"/>
     <w:uiPriority w:val="99"/>
     <w:semiHidden/>
@@ -32136,9 +32040,9 @@
 </file>
 
 <file path=word/theme/theme1.xml><?xml version="1.0" encoding="utf-8"?>
-<a:theme xmlns:a="http://schemas.openxmlformats.org/drawingml/2006/main" name="Тема Office">
+<a:theme xmlns:a="http://schemas.openxmlformats.org/drawingml/2006/main" name="Office Theme">
   <a:themeElements>
-    <a:clrScheme name="Стандартная">
+    <a:clrScheme name="Office">
       <a:dk1>
         <a:sysClr val="windowText" lastClr="000000"/>
       </a:dk1>
@@ -32152,7 +32056,7 @@
         <a:srgbClr val="E7E6E6"/>
       </a:lt2>
       <a:accent1>
-        <a:srgbClr val="5B9BD5"/>
+        <a:srgbClr val="4472C4"/>
       </a:accent1>
       <a:accent2>
         <a:srgbClr val="ED7D31"/>
@@ -32164,7 +32068,7 @@
         <a:srgbClr val="FFC000"/>
       </a:accent4>
       <a:accent5>
-        <a:srgbClr val="4472C4"/>
+        <a:srgbClr val="5B9BD5"/>
       </a:accent5>
       <a:accent6>
         <a:srgbClr val="70AD47"/>
@@ -32176,7 +32080,7 @@
         <a:srgbClr val="954F72"/>
       </a:folHlink>
     </a:clrScheme>
-    <a:fontScheme name="Стандартная">
+    <a:fontScheme name="Office">
       <a:majorFont>
         <a:latin typeface="Calibri Light" panose="020F0302020204030204"/>
         <a:ea typeface=""/>
@@ -32211,6 +32115,23 @@
         <a:font script="Viet" typeface="Times New Roman"/>
         <a:font script="Uigh" typeface="Microsoft Uighur"/>
         <a:font script="Geor" typeface="Sylfaen"/>
+        <a:font script="Armn" typeface="Arial"/>
+        <a:font script="Bugi" typeface="Leelawadee UI"/>
+        <a:font script="Bopo" typeface="Microsoft JhengHei"/>
+        <a:font script="Java" typeface="Javanese Text"/>
+        <a:font script="Lisu" typeface="Segoe UI"/>
+        <a:font script="Mymr" typeface="Myanmar Text"/>
+        <a:font script="Nkoo" typeface="Ebrima"/>
+        <a:font script="Olck" typeface="Nirmala UI"/>
+        <a:font script="Osma" typeface="Ebrima"/>
+        <a:font script="Phag" typeface="Phagspa"/>
+        <a:font script="Syrn" typeface="Estrangelo Edessa"/>
+        <a:font script="Syrj" typeface="Estrangelo Edessa"/>
+        <a:font script="Syre" typeface="Estrangelo Edessa"/>
+        <a:font script="Sora" typeface="Nirmala UI"/>
+        <a:font script="Tale" typeface="Microsoft Tai Le"/>
+        <a:font script="Talu" typeface="Microsoft New Tai Lue"/>
+        <a:font script="Tfng" typeface="Ebrima"/>
       </a:majorFont>
       <a:minorFont>
         <a:latin typeface="Calibri" panose="020F0502020204030204"/>
@@ -32246,9 +32167,26 @@
         <a:font script="Viet" typeface="Arial"/>
         <a:font script="Uigh" typeface="Microsoft Uighur"/>
         <a:font script="Geor" typeface="Sylfaen"/>
+        <a:font script="Armn" typeface="Arial"/>
+        <a:font script="Bugi" typeface="Leelawadee UI"/>
+        <a:font script="Bopo" typeface="Microsoft JhengHei"/>
+        <a:font script="Java" typeface="Javanese Text"/>
+        <a:font script="Lisu" typeface="Segoe UI"/>
+        <a:font script="Mymr" typeface="Myanmar Text"/>
+        <a:font script="Nkoo" typeface="Ebrima"/>
+        <a:font script="Olck" typeface="Nirmala UI"/>
+        <a:font script="Osma" typeface="Ebrima"/>
+        <a:font script="Phag" typeface="Phagspa"/>
+        <a:font script="Syrn" typeface="Estrangelo Edessa"/>
+        <a:font script="Syrj" typeface="Estrangelo Edessa"/>
+        <a:font script="Syre" typeface="Estrangelo Edessa"/>
+        <a:font script="Sora" typeface="Nirmala UI"/>
+        <a:font script="Tale" typeface="Microsoft Tai Le"/>
+        <a:font script="Talu" typeface="Microsoft New Tai Lue"/>
+        <a:font script="Tfng" typeface="Ebrima"/>
       </a:minorFont>
     </a:fontScheme>
-    <a:fmtScheme name="Стандартная">
+    <a:fmtScheme name="Office">
       <a:fillStyleLst>
         <a:solidFill>
           <a:schemeClr val="phClr"/>

</xml_diff>